<commit_message>
am pus abstractul in documentul principal
</commit_message>
<xml_diff>
--- a/Abstract.docx
+++ b/Abstract.docx
@@ -1,8 +1,10 @@
 
 <file path=word/document.xml><?xml version="1.0" encoding="utf-8"?>
-<w:document xmlns:wpc="http://schemas.microsoft.com/office/word/2010/wordprocessingCanvas" xmlns:mc="http://schemas.openxmlformats.org/markup-compatibility/2006" xmlns:o="urn:schemas-microsoft-com:office:office" xmlns:r="http://schemas.openxmlformats.org/officeDocument/2006/relationships" xmlns:m="http://schemas.openxmlformats.org/officeDocument/2006/math" xmlns:v="urn:schemas-microsoft-com:vml" xmlns:wp14="http://schemas.microsoft.com/office/word/2010/wordprocessingDrawing" xmlns:wp="http://schemas.openxmlformats.org/drawingml/2006/wordprocessingDrawing" xmlns:w10="urn:schemas-microsoft-com:office:word" xmlns:w="http://schemas.openxmlformats.org/wordprocessingml/2006/main" xmlns:w14="http://schemas.microsoft.com/office/word/2010/wordml" xmlns:w15="http://schemas.microsoft.com/office/word/2012/wordml" xmlns:wpg="http://schemas.microsoft.com/office/word/2010/wordprocessingGroup" xmlns:wpi="http://schemas.microsoft.com/office/word/2010/wordprocessingInk" xmlns:wne="http://schemas.microsoft.com/office/word/2006/wordml" xmlns:wps="http://schemas.microsoft.com/office/word/2010/wordprocessingShape" mc:Ignorable="w14 w15 wp14">
+<w:document xmlns:wpc="http://schemas.microsoft.com/office/word/2010/wordprocessingCanvas" xmlns:cx="http://schemas.microsoft.com/office/drawing/2014/chartex" xmlns:cx1="http://schemas.microsoft.com/office/drawing/2015/9/8/chartex" xmlns:cx2="http://schemas.microsoft.com/office/drawing/2015/10/21/chartex" xmlns:cx3="http://schemas.microsoft.com/office/drawing/2016/5/9/chartex" xmlns:cx4="http://schemas.microsoft.com/office/drawing/2016/5/10/chartex" xmlns:cx5="http://schemas.microsoft.com/office/drawing/2016/5/11/chartex" xmlns:cx6="http://schemas.microsoft.com/office/drawing/2016/5/12/chartex" xmlns:cx7="http://schemas.microsoft.com/office/drawing/2016/5/13/chartex" xmlns:cx8="http://schemas.microsoft.com/office/drawing/2016/5/14/chartex" xmlns:mc="http://schemas.openxmlformats.org/markup-compatibility/2006" xmlns:aink="http://schemas.microsoft.com/office/drawing/2016/ink" xmlns:am3d="http://schemas.microsoft.com/office/drawing/2017/model3d" xmlns:o="urn:schemas-microsoft-com:office:office" xmlns:r="http://schemas.openxmlformats.org/officeDocument/2006/relationships" xmlns:m="http://schemas.openxmlformats.org/officeDocument/2006/math" xmlns:v="urn:schemas-microsoft-com:vml" xmlns:wp14="http://schemas.microsoft.com/office/word/2010/wordprocessingDrawing" xmlns:wp="http://schemas.openxmlformats.org/drawingml/2006/wordprocessingDrawing" xmlns:w10="urn:schemas-microsoft-com:office:word" xmlns:w="http://schemas.openxmlformats.org/wordprocessingml/2006/main" xmlns:w14="http://schemas.microsoft.com/office/word/2010/wordml" xmlns:w15="http://schemas.microsoft.com/office/word/2012/wordml" xmlns:w16cid="http://schemas.microsoft.com/office/word/2016/wordml/cid" xmlns:w16se="http://schemas.microsoft.com/office/word/2015/wordml/symex" xmlns:wpg="http://schemas.microsoft.com/office/word/2010/wordprocessingGroup" xmlns:wpi="http://schemas.microsoft.com/office/word/2010/wordprocessingInk" xmlns:wne="http://schemas.microsoft.com/office/word/2006/wordml" xmlns:wps="http://schemas.microsoft.com/office/word/2010/wordprocessingShape" mc:Ignorable="w14 w15 w16se w16cid wp14">
   <w:body>
     <w:p>
+      <w:bookmarkStart w:id="0" w:name="_Hlk508445493"/>
+      <w:bookmarkStart w:id="1" w:name="_GoBack"/>
       <w:r>
         <w:t>Abstract</w:t>
       </w:r>
@@ -22,7 +24,15 @@
       </w:r>
       <w:proofErr w:type="spellEnd"/>
       <w:r>
-        <w:t xml:space="preserve"> o parte </w:t>
+        <w:t xml:space="preserve"> o </w:t>
+      </w:r>
+      <w:proofErr w:type="spellStart"/>
+      <w:r>
+        <w:t>parte</w:t>
+      </w:r>
+      <w:proofErr w:type="spellEnd"/>
+      <w:r>
+        <w:t xml:space="preserve"> </w:t>
       </w:r>
       <w:proofErr w:type="spellStart"/>
       <w:r>
@@ -230,10 +240,7 @@
       </w:r>
       <w:proofErr w:type="spellEnd"/>
       <w:r>
-        <w:t xml:space="preserve"> al</w:t>
-      </w:r>
-      <w:r>
-        <w:t xml:space="preserve"> </w:t>
+        <w:t xml:space="preserve"> al </w:t>
       </w:r>
       <w:proofErr w:type="spellStart"/>
       <w:r>
@@ -477,8 +484,6 @@
       <w:r>
         <w:t>perioa</w:t>
       </w:r>
-      <w:bookmarkStart w:id="0" w:name="_GoBack"/>
-      <w:bookmarkEnd w:id="0"/>
       <w:r>
         <w:t>da</w:t>
       </w:r>
@@ -500,15 +505,10 @@
       </w:r>
       <w:proofErr w:type="spellEnd"/>
       <w:r>
-        <w:t xml:space="preserve"> adolescent </w:t>
-      </w:r>
-      <w:proofErr w:type="spellStart"/>
-      <w:r>
-        <w:t>aale</w:t>
-      </w:r>
-      <w:proofErr w:type="spellEnd"/>
-      <w:r>
-        <w:t xml:space="preserve"> </w:t>
+        <w:t xml:space="preserve"> adolescent a</w:t>
+      </w:r>
+      <w:r>
+        <w:t xml:space="preserve">le </w:t>
       </w:r>
       <w:proofErr w:type="spellStart"/>
       <w:r>
@@ -516,10 +516,7 @@
       </w:r>
       <w:proofErr w:type="spellEnd"/>
       <w:r>
-        <w:t xml:space="preserve"> [1]</w:t>
-      </w:r>
-      <w:r>
-        <w:t xml:space="preserve">. </w:t>
+        <w:t xml:space="preserve"> [1]. </w:t>
       </w:r>
       <w:proofErr w:type="spellStart"/>
       <w:r>
@@ -535,10 +532,7 @@
       </w:r>
       <w:proofErr w:type="spellEnd"/>
       <w:r>
-        <w:t xml:space="preserve"> de</w:t>
-      </w:r>
-      <w:r>
-        <w:t xml:space="preserve"> </w:t>
+        <w:t xml:space="preserve"> de </w:t>
       </w:r>
       <w:proofErr w:type="spellStart"/>
       <w:r>
@@ -549,6 +543,7 @@
         <w:t xml:space="preserve"> a </w:t>
       </w:r>
       <w:proofErr w:type="spellStart"/>
+      <w:proofErr w:type="gramStart"/>
       <w:r>
         <w:t>somnului</w:t>
       </w:r>
@@ -561,6 +556,7 @@
         <w:t>masoara</w:t>
       </w:r>
       <w:proofErr w:type="spellEnd"/>
+      <w:proofErr w:type="gramEnd"/>
       <w:r>
         <w:t xml:space="preserve"> </w:t>
       </w:r>
@@ -687,18 +683,12 @@
     </w:p>
     <w:p>
       <w:r>
-        <w:t>[1]- “</w:t>
-      </w:r>
-      <w:r>
-        <w:t>Associations of Child Insomnia, Sleep Movement, and Their Persistence With</w:t>
+        <w:t>[1]- “Associations of Child Insomnia, Sleep Movement, and Their Persistence With</w:t>
       </w:r>
     </w:p>
     <w:p>
       <w:r>
-        <w:t>Mental Health Symptoms in Childhood and Adolescence</w:t>
-      </w:r>
-      <w:r>
-        <w:t xml:space="preserve">”, </w:t>
+        <w:t xml:space="preserve">Mental Health Symptoms in Childhood and Adolescence”, </w:t>
       </w:r>
       <w:proofErr w:type="spellStart"/>
       <w:r>
@@ -738,6 +728,8 @@
       <w:r>
         <w:t xml:space="preserve"> in “Sleep”, Vol. 37, nr. 5, 2014</w:t>
       </w:r>
+      <w:bookmarkEnd w:id="0"/>
+      <w:bookmarkEnd w:id="1"/>
     </w:p>
     <w:sectPr>
       <w:pgSz w:w="12240" w:h="15840"/>
@@ -750,7 +742,7 @@
 </file>
 
 <file path=word/styles.xml><?xml version="1.0" encoding="utf-8"?>
-<w:styles xmlns:mc="http://schemas.openxmlformats.org/markup-compatibility/2006" xmlns:r="http://schemas.openxmlformats.org/officeDocument/2006/relationships" xmlns:w="http://schemas.openxmlformats.org/wordprocessingml/2006/main" xmlns:w14="http://schemas.microsoft.com/office/word/2010/wordml" xmlns:w15="http://schemas.microsoft.com/office/word/2012/wordml" mc:Ignorable="w14 w15">
+<w:styles xmlns:mc="http://schemas.openxmlformats.org/markup-compatibility/2006" xmlns:r="http://schemas.openxmlformats.org/officeDocument/2006/relationships" xmlns:w="http://schemas.openxmlformats.org/wordprocessingml/2006/main" xmlns:w14="http://schemas.microsoft.com/office/word/2010/wordml" xmlns:w15="http://schemas.microsoft.com/office/word/2012/wordml" xmlns:w16cid="http://schemas.microsoft.com/office/word/2016/wordml/cid" xmlns:w16se="http://schemas.microsoft.com/office/word/2015/wordml/symex" mc:Ignorable="w14 w15 w16se w16cid">
   <w:docDefaults>
     <w:rPrDefault>
       <w:rPr>
@@ -760,7 +752,7 @@
     </w:rPrDefault>
     <w:pPrDefault/>
   </w:docDefaults>
-  <w:latentStyles w:defLockedState="0" w:defUIPriority="99" w:defSemiHidden="0" w:defUnhideWhenUsed="0" w:defQFormat="0" w:count="371">
+  <w:latentStyles w:defLockedState="0" w:defUIPriority="99" w:defSemiHidden="0" w:defUnhideWhenUsed="0" w:defQFormat="0" w:count="375">
     <w:lsdException w:name="Normal" w:uiPriority="0" w:qFormat="1"/>
     <w:lsdException w:name="heading 1" w:uiPriority="9" w:qFormat="1"/>
     <w:lsdException w:name="heading 2" w:semiHidden="1" w:uiPriority="9" w:unhideWhenUsed="1" w:qFormat="1"/>
@@ -866,7 +858,6 @@
     <w:lsdException w:name="HTML Sample" w:semiHidden="1" w:unhideWhenUsed="1"/>
     <w:lsdException w:name="HTML Typewriter" w:semiHidden="1" w:unhideWhenUsed="1"/>
     <w:lsdException w:name="HTML Variable" w:semiHidden="1" w:unhideWhenUsed="1"/>
-    <w:lsdException w:name="Normal Table" w:semiHidden="1" w:unhideWhenUsed="1"/>
     <w:lsdException w:name="annotation subject" w:semiHidden="1" w:unhideWhenUsed="1"/>
     <w:lsdException w:name="No List" w:semiHidden="1" w:unhideWhenUsed="1"/>
     <w:lsdException w:name="Outline List 1" w:semiHidden="1" w:unhideWhenUsed="1"/>
@@ -910,10 +901,8 @@
     <w:lsdException w:name="Table Elegant" w:semiHidden="1" w:unhideWhenUsed="1"/>
     <w:lsdException w:name="Table Professional" w:semiHidden="1" w:unhideWhenUsed="1"/>
     <w:lsdException w:name="Table Subtle 1" w:semiHidden="1" w:unhideWhenUsed="1"/>
-    <w:lsdException w:name="Table Subtle 2" w:semiHidden="1" w:unhideWhenUsed="1"/>
     <w:lsdException w:name="Table Web 1" w:semiHidden="1" w:unhideWhenUsed="1"/>
     <w:lsdException w:name="Table Web 2" w:semiHidden="1" w:unhideWhenUsed="1"/>
-    <w:lsdException w:name="Table Web 3" w:semiHidden="1" w:unhideWhenUsed="1"/>
     <w:lsdException w:name="Balloon Text" w:semiHidden="1" w:unhideWhenUsed="1"/>
     <w:lsdException w:name="Table Grid" w:uiPriority="39"/>
     <w:lsdException w:name="Table Theme" w:semiHidden="1" w:unhideWhenUsed="1"/>
@@ -1132,6 +1121,10 @@
     <w:lsdException w:name="List Table 5 Dark Accent 6" w:uiPriority="50"/>
     <w:lsdException w:name="List Table 6 Colorful Accent 6" w:uiPriority="51"/>
     <w:lsdException w:name="List Table 7 Colorful Accent 6" w:uiPriority="52"/>
+    <w:lsdException w:name="Mention" w:semiHidden="1" w:unhideWhenUsed="1"/>
+    <w:lsdException w:name="Smart Hyperlink" w:semiHidden="1" w:unhideWhenUsed="1"/>
+    <w:lsdException w:name="Hashtag" w:semiHidden="1" w:unhideWhenUsed="1"/>
+    <w:lsdException w:name="Unresolved Mention" w:semiHidden="1" w:unhideWhenUsed="1"/>
   </w:latentStyles>
   <w:style w:type="paragraph" w:default="1" w:styleId="Normal">
     <w:name w:val="Normal"/>
@@ -1144,13 +1137,13 @@
       <w:lang w:eastAsia="zh-CN"/>
     </w:rPr>
   </w:style>
-  <w:style w:type="character" w:default="1" w:styleId="DefaultParagraphFont">
+  <w:style w:type="character" w:default="1" w:styleId="Fontdeparagrafimplicit">
     <w:name w:val="Default Paragraph Font"/>
     <w:uiPriority w:val="1"/>
     <w:semiHidden/>
     <w:unhideWhenUsed/>
   </w:style>
-  <w:style w:type="table" w:default="1" w:styleId="TableNormal">
+  <w:style w:type="table" w:default="1" w:styleId="TabelNormal">
     <w:name w:val="Normal Table"/>
     <w:uiPriority w:val="99"/>
     <w:semiHidden/>
@@ -1165,7 +1158,7 @@
       </w:tblCellMar>
     </w:tblPr>
   </w:style>
-  <w:style w:type="numbering" w:default="1" w:styleId="NoList">
+  <w:style w:type="numbering" w:default="1" w:styleId="FrListare">
     <w:name w:val="No List"/>
     <w:uiPriority w:val="99"/>
     <w:semiHidden/>

</xml_diff>